<commit_message>
separate trial types 2nd level analysis
</commit_message>
<xml_diff>
--- a/2nd_level_levonly.docx
+++ b/2nd_level_levonly.docx
@@ -8,18 +8,18 @@
           <w:noProof/>
         </w:rPr>
         <w:drawing>
-          <wp:anchor distT="0" distB="0" distL="114300" distR="114300" simplePos="0" relativeHeight="251658240" behindDoc="1" locked="0" layoutInCell="1" allowOverlap="1" wp14:anchorId="0DD43D77" wp14:editId="2246A7BE">
+          <wp:anchor distT="0" distB="0" distL="114300" distR="114300" simplePos="0" relativeHeight="251672576" behindDoc="1" locked="0" layoutInCell="1" allowOverlap="1" wp14:anchorId="0BA602F0" wp14:editId="26779B40">
             <wp:simplePos x="0" y="0"/>
             <wp:positionH relativeFrom="column">
-              <wp:posOffset>-62865</wp:posOffset>
+              <wp:posOffset>0</wp:posOffset>
             </wp:positionH>
             <wp:positionV relativeFrom="paragraph">
-              <wp:posOffset>-797560</wp:posOffset>
+              <wp:posOffset>0</wp:posOffset>
             </wp:positionV>
-            <wp:extent cx="5943600" cy="4367530"/>
-            <wp:effectExtent l="0" t="0" r="0" b="1270"/>
+            <wp:extent cx="5943600" cy="4279900"/>
+            <wp:effectExtent l="0" t="0" r="0" b="12700"/>
             <wp:wrapNone/>
-            <wp:docPr id="1" name="Picture 1"/>
+            <wp:docPr id="3" name="Picture 3" descr="../../Desktop/Screen%20Shot%202015-12-03%20at%2010.26.50%20AM.png"/>
             <wp:cNvGraphicFramePr>
               <a:graphicFrameLocks xmlns:a="http://schemas.openxmlformats.org/drawingml/2006/main" noChangeAspect="1"/>
             </wp:cNvGraphicFramePr>
@@ -27,8 +27,10 @@
               <a:graphicData uri="http://schemas.openxmlformats.org/drawingml/2006/picture">
                 <pic:pic xmlns:pic="http://schemas.openxmlformats.org/drawingml/2006/picture">
                   <pic:nvPicPr>
-                    <pic:cNvPr id="1" name="Screen Shot 2015-12-02 at 8.26.26 PM.png"/>
-                    <pic:cNvPicPr/>
+                    <pic:cNvPr id="0" name="Picture 1" descr="../../Desktop/Screen%20Shot%202015-12-03%20at%2010.26.50%20AM.png"/>
+                    <pic:cNvPicPr>
+                      <a:picLocks noChangeAspect="1" noChangeArrowheads="1"/>
+                    </pic:cNvPicPr>
                   </pic:nvPicPr>
                   <pic:blipFill>
                     <a:blip r:embed="rId4">
@@ -38,18 +40,23 @@
                         </a:ext>
                       </a:extLst>
                     </a:blip>
+                    <a:srcRect/>
                     <a:stretch>
                       <a:fillRect/>
                     </a:stretch>
                   </pic:blipFill>
-                  <pic:spPr>
+                  <pic:spPr bwMode="auto">
                     <a:xfrm>
                       <a:off x="0" y="0"/>
-                      <a:ext cx="5943600" cy="4367530"/>
+                      <a:ext cx="5943600" cy="4279900"/>
                     </a:xfrm>
                     <a:prstGeom prst="rect">
                       <a:avLst/>
                     </a:prstGeom>
+                    <a:noFill/>
+                    <a:ln>
+                      <a:noFill/>
+                    </a:ln>
                   </pic:spPr>
                 </pic:pic>
               </a:graphicData>
@@ -96,23 +103,37 @@
           <w:tab w:val="left" w:pos="1240"/>
         </w:tabs>
       </w:pPr>
+    </w:p>
+    <w:p>
+      <w:pPr>
+        <w:tabs>
+          <w:tab w:val="left" w:pos="1240"/>
+        </w:tabs>
+      </w:pPr>
+    </w:p>
+    <w:p>
+      <w:pPr>
+        <w:tabs>
+          <w:tab w:val="left" w:pos="1240"/>
+        </w:tabs>
+      </w:pPr>
       <w:r>
         <w:rPr>
           <w:noProof/>
         </w:rPr>
         <w:drawing>
-          <wp:anchor distT="0" distB="0" distL="114300" distR="114300" simplePos="0" relativeHeight="251659264" behindDoc="1" locked="0" layoutInCell="1" allowOverlap="1" wp14:anchorId="602D61BD" wp14:editId="480B7437">
+          <wp:anchor distT="0" distB="0" distL="114300" distR="114300" simplePos="0" relativeHeight="251673600" behindDoc="1" locked="0" layoutInCell="1" allowOverlap="1" wp14:anchorId="181B0518" wp14:editId="745FA61F">
             <wp:simplePos x="0" y="0"/>
             <wp:positionH relativeFrom="column">
-              <wp:posOffset>-62230</wp:posOffset>
+              <wp:posOffset>0</wp:posOffset>
             </wp:positionH>
             <wp:positionV relativeFrom="paragraph">
-              <wp:posOffset>93980</wp:posOffset>
+              <wp:posOffset>0</wp:posOffset>
             </wp:positionV>
-            <wp:extent cx="5943600" cy="4329430"/>
-            <wp:effectExtent l="0" t="0" r="0" b="0"/>
+            <wp:extent cx="5943600" cy="4305300"/>
+            <wp:effectExtent l="0" t="0" r="0" b="12700"/>
             <wp:wrapNone/>
-            <wp:docPr id="2" name="Picture 2"/>
+            <wp:docPr id="10" name="Picture 10" descr="../../Desktop/Screen%20Shot%202015-12-03%20at%2010.26.59%20AM.png"/>
             <wp:cNvGraphicFramePr>
               <a:graphicFrameLocks xmlns:a="http://schemas.openxmlformats.org/drawingml/2006/main" noChangeAspect="1"/>
             </wp:cNvGraphicFramePr>
@@ -120,8 +141,10 @@
               <a:graphicData uri="http://schemas.openxmlformats.org/drawingml/2006/picture">
                 <pic:pic xmlns:pic="http://schemas.openxmlformats.org/drawingml/2006/picture">
                   <pic:nvPicPr>
-                    <pic:cNvPr id="2" name="Screen Shot 2015-12-02 at 9.10.43 PM.png"/>
-                    <pic:cNvPicPr/>
+                    <pic:cNvPr id="0" name="Picture 2" descr="../../Desktop/Screen%20Shot%202015-12-03%20at%2010.26.59%20AM.png"/>
+                    <pic:cNvPicPr>
+                      <a:picLocks noChangeAspect="1" noChangeArrowheads="1"/>
+                    </pic:cNvPicPr>
                   </pic:nvPicPr>
                   <pic:blipFill>
                     <a:blip r:embed="rId5">
@@ -131,18 +154,23 @@
                         </a:ext>
                       </a:extLst>
                     </a:blip>
+                    <a:srcRect/>
                     <a:stretch>
                       <a:fillRect/>
                     </a:stretch>
                   </pic:blipFill>
-                  <pic:spPr>
+                  <pic:spPr bwMode="auto">
                     <a:xfrm>
                       <a:off x="0" y="0"/>
-                      <a:ext cx="5943600" cy="4329430"/>
+                      <a:ext cx="5943600" cy="4305300"/>
                     </a:xfrm>
                     <a:prstGeom prst="rect">
                       <a:avLst/>
                     </a:prstGeom>
+                    <a:noFill/>
+                    <a:ln>
+                      <a:noFill/>
+                    </a:ln>
                   </pic:spPr>
                 </pic:pic>
               </a:graphicData>
@@ -303,38 +331,24 @@
           <w:tab w:val="left" w:pos="1240"/>
         </w:tabs>
       </w:pPr>
-    </w:p>
-    <w:p>
-      <w:pPr>
-        <w:tabs>
-          <w:tab w:val="left" w:pos="1240"/>
-        </w:tabs>
-      </w:pPr>
-    </w:p>
-    <w:p>
-      <w:pPr>
-        <w:tabs>
-          <w:tab w:val="left" w:pos="1240"/>
-        </w:tabs>
-      </w:pPr>
       <w:r>
         <w:rPr>
           <w:noProof/>
         </w:rPr>
         <w:lastRenderedPageBreak/>
         <w:drawing>
-          <wp:anchor distT="0" distB="0" distL="114300" distR="114300" simplePos="0" relativeHeight="251661312" behindDoc="1" locked="0" layoutInCell="1" allowOverlap="1" wp14:anchorId="74F31818" wp14:editId="2CF03DF7">
+          <wp:anchor distT="0" distB="0" distL="114300" distR="114300" simplePos="0" relativeHeight="251674624" behindDoc="1" locked="0" layoutInCell="1" allowOverlap="1" wp14:anchorId="7B1F2DBB" wp14:editId="7E0D6F09">
             <wp:simplePos x="0" y="0"/>
             <wp:positionH relativeFrom="column">
-              <wp:posOffset>-62230</wp:posOffset>
+              <wp:posOffset>0</wp:posOffset>
             </wp:positionH>
             <wp:positionV relativeFrom="paragraph">
-              <wp:posOffset>-228600</wp:posOffset>
+              <wp:posOffset>0</wp:posOffset>
             </wp:positionV>
-            <wp:extent cx="5943600" cy="4267200"/>
-            <wp:effectExtent l="0" t="0" r="0" b="0"/>
+            <wp:extent cx="5943600" cy="4305300"/>
+            <wp:effectExtent l="0" t="0" r="0" b="12700"/>
             <wp:wrapNone/>
-            <wp:docPr id="5" name="Picture 5"/>
+            <wp:docPr id="19" name="Picture 19" descr="../../Desktop/Screen%20Shot%202015-12-03%20at%2010.27.05%20AM.png"/>
             <wp:cNvGraphicFramePr>
               <a:graphicFrameLocks xmlns:a="http://schemas.openxmlformats.org/drawingml/2006/main" noChangeAspect="1"/>
             </wp:cNvGraphicFramePr>
@@ -342,8 +356,10 @@
               <a:graphicData uri="http://schemas.openxmlformats.org/drawingml/2006/picture">
                 <pic:pic xmlns:pic="http://schemas.openxmlformats.org/drawingml/2006/picture">
                   <pic:nvPicPr>
-                    <pic:cNvPr id="5" name="Screen Shot 2015-12-02 at 9.10.51 PM.png"/>
-                    <pic:cNvPicPr/>
+                    <pic:cNvPr id="0" name="Picture 3" descr="../../Desktop/Screen%20Shot%202015-12-03%20at%2010.27.05%20AM.png"/>
+                    <pic:cNvPicPr>
+                      <a:picLocks noChangeAspect="1" noChangeArrowheads="1"/>
+                    </pic:cNvPicPr>
                   </pic:nvPicPr>
                   <pic:blipFill>
                     <a:blip r:embed="rId6">
@@ -353,18 +369,23 @@
                         </a:ext>
                       </a:extLst>
                     </a:blip>
+                    <a:srcRect/>
                     <a:stretch>
                       <a:fillRect/>
                     </a:stretch>
                   </pic:blipFill>
-                  <pic:spPr>
+                  <pic:spPr bwMode="auto">
                     <a:xfrm>
                       <a:off x="0" y="0"/>
-                      <a:ext cx="5943600" cy="4267200"/>
+                      <a:ext cx="5943600" cy="4305300"/>
                     </a:xfrm>
                     <a:prstGeom prst="rect">
                       <a:avLst/>
                     </a:prstGeom>
+                    <a:noFill/>
+                    <a:ln>
+                      <a:noFill/>
+                    </a:ln>
                   </pic:spPr>
                 </pic:pic>
               </a:graphicData>
@@ -406,23 +427,45 @@
           <w:tab w:val="left" w:pos="1240"/>
         </w:tabs>
       </w:pPr>
+    </w:p>
+    <w:p/>
+    <w:p/>
+    <w:p/>
+    <w:p/>
+    <w:p/>
+    <w:p/>
+    <w:p/>
+    <w:p/>
+    <w:p/>
+    <w:p/>
+    <w:p/>
+    <w:p/>
+    <w:p/>
+    <w:p/>
+    <w:p/>
+    <w:p/>
+    <w:p/>
+    <w:p/>
+    <w:p/>
+    <w:p/>
+    <w:p>
       <w:r>
         <w:rPr>
           <w:noProof/>
         </w:rPr>
         <w:drawing>
-          <wp:anchor distT="0" distB="0" distL="114300" distR="114300" simplePos="0" relativeHeight="251660288" behindDoc="1" locked="0" layoutInCell="1" allowOverlap="1" wp14:anchorId="2434A32B" wp14:editId="12645E1F">
+          <wp:anchor distT="0" distB="0" distL="114300" distR="114300" simplePos="0" relativeHeight="251675648" behindDoc="1" locked="0" layoutInCell="1" allowOverlap="1" wp14:anchorId="5D5B4578" wp14:editId="75CD5DCD">
             <wp:simplePos x="0" y="0"/>
             <wp:positionH relativeFrom="column">
-              <wp:posOffset>-61595</wp:posOffset>
+              <wp:posOffset>0</wp:posOffset>
             </wp:positionH>
             <wp:positionV relativeFrom="paragraph">
-              <wp:posOffset>3487420</wp:posOffset>
+              <wp:posOffset>0</wp:posOffset>
             </wp:positionV>
-            <wp:extent cx="5943600" cy="4324350"/>
-            <wp:effectExtent l="0" t="0" r="0" b="0"/>
+            <wp:extent cx="5943600" cy="4279900"/>
+            <wp:effectExtent l="0" t="0" r="0" b="12700"/>
             <wp:wrapNone/>
-            <wp:docPr id="4" name="Picture 4"/>
+            <wp:docPr id="20" name="Picture 20" descr="../../Desktop/Screen%20Shot%202015-12-03%20at%2010.27.10%20AM.png"/>
             <wp:cNvGraphicFramePr>
               <a:graphicFrameLocks xmlns:a="http://schemas.openxmlformats.org/drawingml/2006/main" noChangeAspect="1"/>
             </wp:cNvGraphicFramePr>
@@ -430,8 +473,10 @@
               <a:graphicData uri="http://schemas.openxmlformats.org/drawingml/2006/picture">
                 <pic:pic xmlns:pic="http://schemas.openxmlformats.org/drawingml/2006/picture">
                   <pic:nvPicPr>
-                    <pic:cNvPr id="4" name="Screen Shot 2015-12-02 at 9.10.58 PM.png"/>
-                    <pic:cNvPicPr/>
+                    <pic:cNvPr id="0" name="Picture 4" descr="../../Desktop/Screen%20Shot%202015-12-03%20at%2010.27.10%20AM.png"/>
+                    <pic:cNvPicPr>
+                      <a:picLocks noChangeAspect="1" noChangeArrowheads="1"/>
+                    </pic:cNvPicPr>
                   </pic:nvPicPr>
                   <pic:blipFill>
                     <a:blip r:embed="rId7">
@@ -441,18 +486,23 @@
                         </a:ext>
                       </a:extLst>
                     </a:blip>
+                    <a:srcRect/>
                     <a:stretch>
                       <a:fillRect/>
                     </a:stretch>
                   </pic:blipFill>
-                  <pic:spPr>
+                  <pic:spPr bwMode="auto">
                     <a:xfrm>
                       <a:off x="0" y="0"/>
-                      <a:ext cx="5943600" cy="4324350"/>
+                      <a:ext cx="5943600" cy="4279900"/>
                     </a:xfrm>
                     <a:prstGeom prst="rect">
                       <a:avLst/>
                     </a:prstGeom>
+                    <a:noFill/>
+                    <a:ln>
+                      <a:noFill/>
+                    </a:ln>
                   </pic:spPr>
                 </pic:pic>
               </a:graphicData>
@@ -481,27 +531,6 @@
     <w:p/>
     <w:p/>
     <w:p/>
-    <w:p/>
-    <w:p/>
-    <w:p/>
-    <w:p/>
-    <w:p/>
-    <w:p/>
-    <w:p/>
-    <w:p/>
-    <w:p/>
-    <w:p/>
-    <w:p/>
-    <w:p/>
-    <w:p/>
-    <w:p/>
-    <w:p/>
-    <w:p/>
-    <w:p/>
-    <w:p/>
-    <w:p/>
-    <w:p/>
-    <w:p/>
     <w:p>
       <w:pPr>
         <w:jc w:val="right"/>
@@ -531,18 +560,10 @@
           <w:noProof/>
         </w:rPr>
         <w:drawing>
-          <wp:anchor distT="0" distB="0" distL="114300" distR="114300" simplePos="0" relativeHeight="251662336" behindDoc="1" locked="0" layoutInCell="1" allowOverlap="1" wp14:anchorId="5FDDBEE5" wp14:editId="158F82FA">
-            <wp:simplePos x="0" y="0"/>
-            <wp:positionH relativeFrom="column">
-              <wp:posOffset>-62230</wp:posOffset>
-            </wp:positionH>
-            <wp:positionV relativeFrom="paragraph">
-              <wp:posOffset>-794385</wp:posOffset>
-            </wp:positionV>
-            <wp:extent cx="5943600" cy="1201420"/>
+          <wp:inline distT="0" distB="0" distL="0" distR="0" wp14:anchorId="2BB24CC4" wp14:editId="4B139E1A">
+            <wp:extent cx="5943600" cy="4318000"/>
             <wp:effectExtent l="0" t="0" r="0" b="0"/>
-            <wp:wrapNone/>
-            <wp:docPr id="6" name="Picture 6"/>
+            <wp:docPr id="21" name="Picture 21" descr="../../Desktop/Screen%20Shot%202015-12-03%20at%2010.27.16%20AM.png"/>
             <wp:cNvGraphicFramePr>
               <a:graphicFrameLocks xmlns:a="http://schemas.openxmlformats.org/drawingml/2006/main" noChangeAspect="1"/>
             </wp:cNvGraphicFramePr>
@@ -550,8 +571,10 @@
               <a:graphicData uri="http://schemas.openxmlformats.org/drawingml/2006/picture">
                 <pic:pic xmlns:pic="http://schemas.openxmlformats.org/drawingml/2006/picture">
                   <pic:nvPicPr>
-                    <pic:cNvPr id="6" name="Screen Shot 2015-12-02 at 9.11.06 PM.png"/>
-                    <pic:cNvPicPr/>
+                    <pic:cNvPr id="0" name="Picture 5" descr="../../Desktop/Screen%20Shot%202015-12-03%20at%2010.27.16%20AM.png"/>
+                    <pic:cNvPicPr>
+                      <a:picLocks noChangeAspect="1" noChangeArrowheads="1"/>
+                    </pic:cNvPicPr>
                   </pic:nvPicPr>
                   <pic:blipFill>
                     <a:blip r:embed="rId8">
@@ -561,31 +584,40 @@
                         </a:ext>
                       </a:extLst>
                     </a:blip>
+                    <a:srcRect/>
                     <a:stretch>
                       <a:fillRect/>
                     </a:stretch>
                   </pic:blipFill>
-                  <pic:spPr>
+                  <pic:spPr bwMode="auto">
                     <a:xfrm>
                       <a:off x="0" y="0"/>
-                      <a:ext cx="5943600" cy="1201420"/>
+                      <a:ext cx="5943600" cy="4318000"/>
                     </a:xfrm>
                     <a:prstGeom prst="rect">
                       <a:avLst/>
                     </a:prstGeom>
+                    <a:noFill/>
+                    <a:ln>
+                      <a:noFill/>
+                    </a:ln>
                   </pic:spPr>
                 </pic:pic>
               </a:graphicData>
             </a:graphic>
-            <wp14:sizeRelH relativeFrom="page">
-              <wp14:pctWidth>0</wp14:pctWidth>
-            </wp14:sizeRelH>
-            <wp14:sizeRelV relativeFrom="page">
-              <wp14:pctHeight>0</wp14:pctHeight>
-            </wp14:sizeRelV>
-          </wp:anchor>
+          </wp:inline>
         </w:drawing>
       </w:r>
+    </w:p>
+    <w:p>
+      <w:pPr>
+        <w:jc w:val="right"/>
+      </w:pPr>
+    </w:p>
+    <w:p>
+      <w:pPr>
+        <w:jc w:val="right"/>
+      </w:pPr>
     </w:p>
     <w:p>
       <w:pPr>
@@ -601,13 +633,83 @@
           <w:noProof/>
         </w:rPr>
         <w:drawing>
-          <wp:anchor distT="0" distB="0" distL="114300" distR="114300" simplePos="0" relativeHeight="251663360" behindDoc="1" locked="0" layoutInCell="1" allowOverlap="1" wp14:anchorId="4C3FB630" wp14:editId="6D279CED">
+          <wp:inline distT="0" distB="0" distL="0" distR="0" wp14:anchorId="712FC180" wp14:editId="606309C2">
+            <wp:extent cx="5943600" cy="2501900"/>
+            <wp:effectExtent l="0" t="0" r="0" b="12700"/>
+            <wp:docPr id="22" name="Picture 22" descr="../../Desktop/Screen%20Shot%202015-12-03%20at%2010.27.22%20AM.png"/>
+            <wp:cNvGraphicFramePr>
+              <a:graphicFrameLocks xmlns:a="http://schemas.openxmlformats.org/drawingml/2006/main" noChangeAspect="1"/>
+            </wp:cNvGraphicFramePr>
+            <a:graphic xmlns:a="http://schemas.openxmlformats.org/drawingml/2006/main">
+              <a:graphicData uri="http://schemas.openxmlformats.org/drawingml/2006/picture">
+                <pic:pic xmlns:pic="http://schemas.openxmlformats.org/drawingml/2006/picture">
+                  <pic:nvPicPr>
+                    <pic:cNvPr id="0" name="Picture 6" descr="../../Desktop/Screen%20Shot%202015-12-03%20at%2010.27.22%20AM.png"/>
+                    <pic:cNvPicPr>
+                      <a:picLocks noChangeAspect="1" noChangeArrowheads="1"/>
+                    </pic:cNvPicPr>
+                  </pic:nvPicPr>
+                  <pic:blipFill>
+                    <a:blip r:embed="rId9">
+                      <a:extLst>
+                        <a:ext uri="{28A0092B-C50C-407E-A947-70E740481C1C}">
+                          <a14:useLocalDpi xmlns:a14="http://schemas.microsoft.com/office/drawing/2010/main" val="0"/>
+                        </a:ext>
+                      </a:extLst>
+                    </a:blip>
+                    <a:srcRect/>
+                    <a:stretch>
+                      <a:fillRect/>
+                    </a:stretch>
+                  </pic:blipFill>
+                  <pic:spPr bwMode="auto">
+                    <a:xfrm>
+                      <a:off x="0" y="0"/>
+                      <a:ext cx="5943600" cy="2501900"/>
+                    </a:xfrm>
+                    <a:prstGeom prst="rect">
+                      <a:avLst/>
+                    </a:prstGeom>
+                    <a:noFill/>
+                    <a:ln>
+                      <a:noFill/>
+                    </a:ln>
+                  </pic:spPr>
+                </pic:pic>
+              </a:graphicData>
+            </a:graphic>
+          </wp:inline>
+        </w:drawing>
+      </w:r>
+    </w:p>
+    <w:p>
+      <w:pPr>
+        <w:jc w:val="right"/>
+      </w:pPr>
+    </w:p>
+    <w:p>
+      <w:pPr>
+        <w:jc w:val="right"/>
+      </w:pPr>
+    </w:p>
+    <w:p/>
+    <w:p/>
+    <w:p>
+      <w:pPr>
+        <w:jc w:val="right"/>
+      </w:pPr>
+      <w:r>
+        <w:rPr>
+          <w:noProof/>
+        </w:rPr>
+        <w:drawing>
+          <wp:anchor distT="0" distB="0" distL="114300" distR="114300" simplePos="0" relativeHeight="251663360" behindDoc="1" locked="0" layoutInCell="1" allowOverlap="1" wp14:anchorId="4C3FB630" wp14:editId="63A719CD">
             <wp:simplePos x="0" y="0"/>
             <wp:positionH relativeFrom="column">
-              <wp:posOffset>-62865</wp:posOffset>
+              <wp:posOffset>-62230</wp:posOffset>
             </wp:positionH>
             <wp:positionV relativeFrom="paragraph">
-              <wp:posOffset>202565</wp:posOffset>
+              <wp:posOffset>-683895</wp:posOffset>
             </wp:positionV>
             <wp:extent cx="5943600" cy="4322445"/>
             <wp:effectExtent l="0" t="0" r="0" b="0"/>
@@ -624,7 +726,7 @@
                     <pic:cNvPicPr/>
                   </pic:nvPicPr>
                   <pic:blipFill>
-                    <a:blip r:embed="rId9">
+                    <a:blip r:embed="rId10">
                       <a:extLst>
                         <a:ext uri="{28A0092B-C50C-407E-A947-70E740481C1C}">
                           <a14:useLocalDpi xmlns:a14="http://schemas.microsoft.com/office/drawing/2010/main" val="0"/>
@@ -687,23 +789,19 @@
     <w:p/>
     <w:p/>
     <w:p/>
-    <w:p/>
-    <w:p/>
-    <w:p/>
-    <w:p/>
     <w:p>
       <w:r>
         <w:rPr>
           <w:noProof/>
         </w:rPr>
         <w:drawing>
-          <wp:anchor distT="0" distB="0" distL="114300" distR="114300" simplePos="0" relativeHeight="251664384" behindDoc="1" locked="0" layoutInCell="1" allowOverlap="1" wp14:anchorId="7D66EED1" wp14:editId="1FF638B6">
+          <wp:anchor distT="0" distB="0" distL="114300" distR="114300" simplePos="0" relativeHeight="251664384" behindDoc="1" locked="0" layoutInCell="1" allowOverlap="1" wp14:anchorId="7D66EED1" wp14:editId="2A54BCCC">
             <wp:simplePos x="0" y="0"/>
             <wp:positionH relativeFrom="column">
-              <wp:posOffset>53975</wp:posOffset>
+              <wp:posOffset>-59690</wp:posOffset>
             </wp:positionH>
             <wp:positionV relativeFrom="paragraph">
-              <wp:posOffset>151130</wp:posOffset>
+              <wp:posOffset>123190</wp:posOffset>
             </wp:positionV>
             <wp:extent cx="5943600" cy="4340225"/>
             <wp:effectExtent l="0" t="0" r="0" b="3175"/>
@@ -720,7 +818,7 @@
                     <pic:cNvPicPr/>
                   </pic:nvPicPr>
                   <pic:blipFill>
-                    <a:blip r:embed="rId10">
+                    <a:blip r:embed="rId11">
                       <a:extLst>
                         <a:ext uri="{28A0092B-C50C-407E-A947-70E740481C1C}">
                           <a14:useLocalDpi xmlns:a14="http://schemas.microsoft.com/office/drawing/2010/main" val="0"/>
@@ -758,6 +856,10 @@
     <w:p/>
     <w:p/>
     <w:p/>
+    <w:p/>
+    <w:p/>
+    <w:p/>
+    <w:p/>
     <w:p>
       <w:pPr>
         <w:tabs>
@@ -776,6 +878,16 @@
     <w:p/>
     <w:p/>
     <w:p/>
+    <w:p>
+      <w:pPr>
+        <w:jc w:val="right"/>
+      </w:pPr>
+    </w:p>
+    <w:p>
+      <w:pPr>
+        <w:jc w:val="right"/>
+      </w:pPr>
+    </w:p>
     <w:p>
       <w:pPr>
         <w:jc w:val="right"/>
@@ -805,13 +917,13 @@
           <w:noProof/>
         </w:rPr>
         <w:drawing>
-          <wp:anchor distT="0" distB="0" distL="114300" distR="114300" simplePos="0" relativeHeight="251665408" behindDoc="1" locked="0" layoutInCell="1" allowOverlap="1" wp14:anchorId="074213AC" wp14:editId="17CB11F1">
+          <wp:anchor distT="0" distB="0" distL="114300" distR="114300" simplePos="0" relativeHeight="251665408" behindDoc="1" locked="0" layoutInCell="1" allowOverlap="1" wp14:anchorId="074213AC" wp14:editId="237DA6D4">
             <wp:simplePos x="0" y="0"/>
             <wp:positionH relativeFrom="column">
-              <wp:posOffset>-62865</wp:posOffset>
+              <wp:posOffset>166370</wp:posOffset>
             </wp:positionH>
             <wp:positionV relativeFrom="paragraph">
-              <wp:posOffset>-682625</wp:posOffset>
+              <wp:posOffset>-676910</wp:posOffset>
             </wp:positionV>
             <wp:extent cx="5943600" cy="4303395"/>
             <wp:effectExtent l="0" t="0" r="0" b="0"/>
@@ -828,7 +940,7 @@
                     <pic:cNvPicPr/>
                   </pic:nvPicPr>
                   <pic:blipFill>
-                    <a:blip r:embed="rId11">
+                    <a:blip r:embed="rId12">
                       <a:extLst>
                         <a:ext uri="{28A0092B-C50C-407E-A947-70E740481C1C}">
                           <a14:useLocalDpi xmlns:a14="http://schemas.microsoft.com/office/drawing/2010/main" val="0"/>
@@ -871,16 +983,9 @@
         <w:jc w:val="right"/>
       </w:pPr>
     </w:p>
-    <w:p>
-      <w:pPr>
-        <w:jc w:val="right"/>
-      </w:pPr>
-    </w:p>
-    <w:p>
-      <w:pPr>
-        <w:jc w:val="right"/>
-      </w:pPr>
-    </w:p>
+    <w:p/>
+    <w:p/>
+    <w:p/>
     <w:p/>
     <w:p/>
     <w:p/>
@@ -902,13 +1007,13 @@
           <w:noProof/>
         </w:rPr>
         <w:drawing>
-          <wp:anchor distT="0" distB="0" distL="114300" distR="114300" simplePos="0" relativeHeight="251666432" behindDoc="1" locked="0" layoutInCell="1" allowOverlap="1" wp14:anchorId="222E7F2B" wp14:editId="4D305F0F">
+          <wp:anchor distT="0" distB="0" distL="114300" distR="114300" simplePos="0" relativeHeight="251666432" behindDoc="1" locked="0" layoutInCell="1" allowOverlap="1" wp14:anchorId="222E7F2B" wp14:editId="34FC6CCF">
             <wp:simplePos x="0" y="0"/>
             <wp:positionH relativeFrom="column">
-              <wp:posOffset>-62865</wp:posOffset>
+              <wp:posOffset>166370</wp:posOffset>
             </wp:positionH>
             <wp:positionV relativeFrom="paragraph">
-              <wp:posOffset>282575</wp:posOffset>
+              <wp:posOffset>95250</wp:posOffset>
             </wp:positionV>
             <wp:extent cx="5943600" cy="4358005"/>
             <wp:effectExtent l="0" t="0" r="0" b="10795"/>
@@ -925,7 +1030,7 @@
                     <pic:cNvPicPr/>
                   </pic:nvPicPr>
                   <pic:blipFill>
-                    <a:blip r:embed="rId12">
+                    <a:blip r:embed="rId13">
                       <a:extLst>
                         <a:ext uri="{28A0092B-C50C-407E-A947-70E740481C1C}">
                           <a14:useLocalDpi xmlns:a14="http://schemas.microsoft.com/office/drawing/2010/main" val="0"/>
@@ -975,40 +1080,44 @@
     <w:p/>
     <w:p/>
     <w:p/>
-    <w:p/>
-    <w:p/>
-    <w:p/>
-    <w:p>
-      <w:pPr>
-        <w:jc w:val="right"/>
-      </w:pPr>
-    </w:p>
-    <w:p>
-      <w:pPr>
-        <w:jc w:val="right"/>
-      </w:pPr>
-    </w:p>
-    <w:p>
-      <w:pPr>
-        <w:jc w:val="right"/>
-      </w:pPr>
-    </w:p>
-    <w:p>
-      <w:pPr>
-        <w:jc w:val="right"/>
-      </w:pPr>
+    <w:p>
+      <w:pPr>
+        <w:jc w:val="right"/>
+      </w:pPr>
+    </w:p>
+    <w:p>
+      <w:pPr>
+        <w:jc w:val="right"/>
+      </w:pPr>
+    </w:p>
+    <w:p>
+      <w:pPr>
+        <w:jc w:val="right"/>
+      </w:pPr>
+    </w:p>
+    <w:p>
+      <w:pPr>
+        <w:jc w:val="right"/>
+      </w:pPr>
+    </w:p>
+    <w:p>
+      <w:pPr>
+        <w:jc w:val="right"/>
+      </w:pPr>
+    </w:p>
+    <w:p>
       <w:r>
         <w:rPr>
           <w:noProof/>
         </w:rPr>
         <w:drawing>
-          <wp:anchor distT="0" distB="0" distL="114300" distR="114300" simplePos="0" relativeHeight="251667456" behindDoc="1" locked="0" layoutInCell="1" allowOverlap="1" wp14:anchorId="3FAE8FE7" wp14:editId="07A4B14A">
+          <wp:anchor distT="0" distB="0" distL="114300" distR="114300" simplePos="0" relativeHeight="251667456" behindDoc="1" locked="0" layoutInCell="1" allowOverlap="1" wp14:anchorId="3FAE8FE7" wp14:editId="6F1FDC90">
             <wp:simplePos x="0" y="0"/>
             <wp:positionH relativeFrom="column">
-              <wp:posOffset>-62865</wp:posOffset>
+              <wp:posOffset>52070</wp:posOffset>
             </wp:positionH>
             <wp:positionV relativeFrom="paragraph">
-              <wp:posOffset>-682625</wp:posOffset>
+              <wp:posOffset>-791210</wp:posOffset>
             </wp:positionV>
             <wp:extent cx="5943600" cy="4217035"/>
             <wp:effectExtent l="0" t="0" r="0" b="0"/>
@@ -1025,7 +1134,7 @@
                     <pic:cNvPicPr/>
                   </pic:nvPicPr>
                   <pic:blipFill>
-                    <a:blip r:embed="rId13">
+                    <a:blip r:embed="rId14">
                       <a:extLst>
                         <a:ext uri="{28A0092B-C50C-407E-A947-70E740481C1C}">
                           <a14:useLocalDpi xmlns:a14="http://schemas.microsoft.com/office/drawing/2010/main" val="0"/>
@@ -1058,12 +1167,6 @@
         </w:drawing>
       </w:r>
     </w:p>
-    <w:p>
-      <w:pPr>
-        <w:jc w:val="right"/>
-      </w:pPr>
-    </w:p>
-    <w:p/>
     <w:p/>
     <w:p/>
     <w:p/>
@@ -1098,7 +1201,7 @@
           <w:noProof/>
         </w:rPr>
         <w:drawing>
-          <wp:inline distT="0" distB="0" distL="0" distR="0" wp14:anchorId="234D15E8" wp14:editId="2C1D0512">
+          <wp:inline distT="0" distB="0" distL="0" distR="0" wp14:anchorId="234D15E8" wp14:editId="53BAF61E">
             <wp:extent cx="5943600" cy="4302125"/>
             <wp:effectExtent l="0" t="0" r="0" b="0"/>
             <wp:docPr id="13" name="Picture 13"/>
@@ -1113,7 +1216,7 @@
                     <pic:cNvPicPr/>
                   </pic:nvPicPr>
                   <pic:blipFill>
-                    <a:blip r:embed="rId14">
+                    <a:blip r:embed="rId15">
                       <a:extLst>
                         <a:ext uri="{28A0092B-C50C-407E-A947-70E740481C1C}">
                           <a14:useLocalDpi xmlns:a14="http://schemas.microsoft.com/office/drawing/2010/main" val="0"/>
@@ -1149,18 +1252,28 @@
       <w:pPr>
         <w:jc w:val="right"/>
       </w:pPr>
+    </w:p>
+    <w:p>
+      <w:pPr>
+        <w:jc w:val="right"/>
+      </w:pPr>
+    </w:p>
+    <w:p>
+      <w:pPr>
+        <w:jc w:val="right"/>
+      </w:pPr>
       <w:r>
         <w:rPr>
           <w:noProof/>
         </w:rPr>
         <w:drawing>
-          <wp:anchor distT="0" distB="0" distL="114300" distR="114300" simplePos="0" relativeHeight="251669504" behindDoc="1" locked="0" layoutInCell="1" allowOverlap="1" wp14:anchorId="6ED90BB5" wp14:editId="296BD164">
+          <wp:anchor distT="0" distB="0" distL="114300" distR="114300" simplePos="0" relativeHeight="251669504" behindDoc="1" locked="0" layoutInCell="1" allowOverlap="1" wp14:anchorId="6ED90BB5" wp14:editId="60F4B0BE">
             <wp:simplePos x="0" y="0"/>
             <wp:positionH relativeFrom="column">
-              <wp:posOffset>-62865</wp:posOffset>
+              <wp:posOffset>52070</wp:posOffset>
             </wp:positionH>
             <wp:positionV relativeFrom="paragraph">
-              <wp:posOffset>-454660</wp:posOffset>
+              <wp:posOffset>-565785</wp:posOffset>
             </wp:positionV>
             <wp:extent cx="5943600" cy="4276725"/>
             <wp:effectExtent l="0" t="0" r="0" b="0"/>
@@ -1177,7 +1290,7 @@
                     <pic:cNvPicPr/>
                   </pic:nvPicPr>
                   <pic:blipFill>
-                    <a:blip r:embed="rId15">
+                    <a:blip r:embed="rId16">
                       <a:extLst>
                         <a:ext uri="{28A0092B-C50C-407E-A947-70E740481C1C}">
                           <a14:useLocalDpi xmlns:a14="http://schemas.microsoft.com/office/drawing/2010/main" val="0"/>
@@ -1209,16 +1322,6 @@
           </wp:anchor>
         </w:drawing>
       </w:r>
-    </w:p>
-    <w:p>
-      <w:pPr>
-        <w:jc w:val="right"/>
-      </w:pPr>
-    </w:p>
-    <w:p>
-      <w:pPr>
-        <w:jc w:val="right"/>
-      </w:pPr>
       <w:r>
         <w:rPr>
           <w:noProof/>
@@ -1247,7 +1350,7 @@
                     <pic:cNvPicPr/>
                   </pic:nvPicPr>
                   <pic:blipFill>
-                    <a:blip r:embed="rId16">
+                    <a:blip r:embed="rId17">
                       <a:extLst>
                         <a:ext uri="{28A0092B-C50C-407E-A947-70E740481C1C}">
                           <a14:useLocalDpi xmlns:a14="http://schemas.microsoft.com/office/drawing/2010/main" val="0"/>
@@ -1345,18 +1448,26 @@
       <w:pPr>
         <w:jc w:val="right"/>
       </w:pPr>
+    </w:p>
+    <w:p>
+      <w:pPr>
+        <w:jc w:val="right"/>
+      </w:pPr>
+    </w:p>
+    <w:p>
+      <w:bookmarkStart w:id="0" w:name="_GoBack"/>
       <w:r>
         <w:rPr>
           <w:noProof/>
         </w:rPr>
         <w:drawing>
-          <wp:anchor distT="0" distB="0" distL="114300" distR="114300" simplePos="0" relativeHeight="251670528" behindDoc="1" locked="0" layoutInCell="1" allowOverlap="1" wp14:anchorId="3E1BA9EB" wp14:editId="721EDD65">
+          <wp:anchor distT="0" distB="0" distL="114300" distR="114300" simplePos="0" relativeHeight="251670528" behindDoc="1" locked="0" layoutInCell="1" allowOverlap="1" wp14:anchorId="3E1BA9EB" wp14:editId="1FBCB9F4">
             <wp:simplePos x="0" y="0"/>
             <wp:positionH relativeFrom="column">
-              <wp:posOffset>-177165</wp:posOffset>
+              <wp:posOffset>-176530</wp:posOffset>
             </wp:positionH>
             <wp:positionV relativeFrom="paragraph">
-              <wp:posOffset>-454025</wp:posOffset>
+              <wp:posOffset>-791210</wp:posOffset>
             </wp:positionV>
             <wp:extent cx="5943600" cy="4303395"/>
             <wp:effectExtent l="0" t="0" r="0" b="0"/>
@@ -1373,7 +1484,7 @@
                     <pic:cNvPicPr/>
                   </pic:nvPicPr>
                   <pic:blipFill>
-                    <a:blip r:embed="rId17">
+                    <a:blip r:embed="rId18">
                       <a:extLst>
                         <a:ext uri="{28A0092B-C50C-407E-A947-70E740481C1C}">
                           <a14:useLocalDpi xmlns:a14="http://schemas.microsoft.com/office/drawing/2010/main" val="0"/>
@@ -1405,13 +1516,8 @@
           </wp:anchor>
         </w:drawing>
       </w:r>
-    </w:p>
-    <w:p>
-      <w:pPr>
-        <w:jc w:val="right"/>
-      </w:pPr>
-    </w:p>
-    <w:p/>
+      <w:bookmarkEnd w:id="0"/>
+    </w:p>
     <w:p/>
     <w:p/>
     <w:p/>
@@ -1468,7 +1574,7 @@
                     <pic:cNvPicPr/>
                   </pic:nvPicPr>
                   <pic:blipFill>
-                    <a:blip r:embed="rId18">
+                    <a:blip r:embed="rId19">
                       <a:extLst>
                         <a:ext uri="{28A0092B-C50C-407E-A947-70E740481C1C}">
                           <a14:useLocalDpi xmlns:a14="http://schemas.microsoft.com/office/drawing/2010/main" val="0"/>
@@ -1535,7 +1641,6 @@
       <w:pPr>
         <w:jc w:val="right"/>
       </w:pPr>
-      <w:bookmarkStart w:id="0" w:name="_GoBack"/>
       <w:r>
         <w:rPr>
           <w:noProof/>
@@ -1556,7 +1661,7 @@
                     <pic:cNvPicPr/>
                   </pic:nvPicPr>
                   <pic:blipFill>
-                    <a:blip r:embed="rId19">
+                    <a:blip r:embed="rId20">
                       <a:extLst>
                         <a:ext uri="{28A0092B-C50C-407E-A947-70E740481C1C}">
                           <a14:useLocalDpi xmlns:a14="http://schemas.microsoft.com/office/drawing/2010/main" val="0"/>
@@ -1582,7 +1687,6 @@
           </wp:inline>
         </w:drawing>
       </w:r>
-      <w:bookmarkEnd w:id="0"/>
     </w:p>
     <w:sectPr>
       <w:pgSz w:w="12240" w:h="15840"/>

</xml_diff>